<commit_message>
Updating some changes on wtritting document
</commit_message>
<xml_diff>
--- a/Proyecto Data Warehouse Documento Escrito.docx
+++ b/Proyecto Data Warehouse Documento Escrito.docx
@@ -310,7 +310,7 @@
           <w:sz w:val="28"/>
           <w:szCs w:val="28"/>
         </w:rPr>
-        <w:t>Eduardo Fabricio Cordero Cordoba</w:t>
+        <w:t>Eduardo Fabricio Cordero Córdoba</w:t>
       </w:r>
     </w:p>
     <w:p>
@@ -331,7 +331,7 @@
           <w:sz w:val="28"/>
           <w:szCs w:val="28"/>
         </w:rPr>
-        <w:t>Neuman Josafath Ramirez Quesada</w:t>
+        <w:t>Neuman Josafath Ramírez Quesada</w:t>
       </w:r>
     </w:p>
     <w:p>
@@ -352,7 +352,7 @@
           <w:sz w:val="28"/>
           <w:szCs w:val="28"/>
         </w:rPr>
-        <w:t>Benjamin Gadiel Sandi Salas</w:t>
+        <w:t>Benjamín Gadiel Sandí Salas</w:t>
       </w:r>
     </w:p>
     <w:p>
@@ -614,7 +614,17 @@
           <w:sz w:val="24"/>
           <w:szCs w:val="24"/>
         </w:rPr>
-        <w:t>El presente documento busca dar una solución al problema presentado en el apartado asignado, utilizando las herramientas enseñadas por el profesor, más las que los propios estudiantes han desarrollado o mejorado para una solución automatizada y eficaz ante la problemática dada.</w:t>
+        <w:t xml:space="preserve">El presente documento busca dar una solución al problema presentado en el apartado asignado, utilizando </w:t>
+      </w:r>
+      <w:r>
+        <w:rPr>
+          <w:rFonts w:ascii="Arial" w:hAnsi="Arial"/>
+          <w:b w:val="false"/>
+          <w:bCs w:val="false"/>
+          <w:sz w:val="24"/>
+          <w:szCs w:val="24"/>
+        </w:rPr>
+        <w:t>una selecta variedad de herramientas y métodos informáticos para la creación de una base de datos con un mercado de datos (warehouse) útiles para los propósitos de la empresa, los cuales buscan analizar los periodos con mayor actividad en ventas y que les ayude en una mejor planificación en sus estrategias de negocio.</w:t>
       </w:r>
     </w:p>
     <w:p>
@@ -2006,7 +2016,7 @@
         <w:rPr>
           <w:rFonts w:ascii="Arial" w:hAnsi="Arial"/>
         </w:rPr>
-        <w:t>Sistema de gestión de ventas actual (ERP o CRM).</w:t>
+        <w:t>Detalles de cada transacción (fecha, cliente, empleado, producto, cantidad, precio, descuento, etc.).</w:t>
       </w:r>
     </w:p>
     <w:p>
@@ -2025,7 +2035,34 @@
         <w:rPr>
           <w:rFonts w:ascii="Arial" w:hAnsi="Arial"/>
         </w:rPr>
-        <w:t>Detalles de cada transacción (fecha, cliente, empleado, producto, cantidad, precio, descuento, etc.).</w:t>
+        <w:t>Historial de ventas de los últimos años.</w:t>
+      </w:r>
+    </w:p>
+    <w:p>
+      <w:pPr>
+        <w:pStyle w:val="Normal"/>
+        <w:numPr>
+          <w:ilvl w:val="0"/>
+          <w:numId w:val="9"/>
+        </w:numPr>
+        <w:spacing w:lineRule="auto" w:line="276"/>
+        <w:rPr>
+          <w:rFonts w:ascii="Arial" w:hAnsi="Arial"/>
+        </w:rPr>
+      </w:pPr>
+      <w:r>
+        <w:rPr>
+          <w:rFonts w:ascii="Arial" w:hAnsi="Arial"/>
+          <w:b/>
+          <w:bCs/>
+        </w:rPr>
+        <w:t>Datos de empleados</w:t>
+      </w:r>
+      <w:r>
+        <w:rPr>
+          <w:rFonts w:ascii="Arial" w:hAnsi="Arial"/>
+        </w:rPr>
+        <w:t>:</w:t>
       </w:r>
     </w:p>
     <w:p>
@@ -2044,7 +2081,38 @@
         <w:rPr>
           <w:rFonts w:ascii="Arial" w:hAnsi="Arial"/>
         </w:rPr>
-        <w:t>Historial de ventas de los últimos años.</w:t>
+        <w:t>Base de datos del sistema de recursos humanos con información sobre el desempeño y las ventas gestionadas por cada empleado.</w:t>
+      </w:r>
+    </w:p>
+    <w:p>
+      <w:pPr>
+        <w:pStyle w:val="Normal"/>
+        <w:spacing w:lineRule="auto" w:line="276"/>
+        <w:rPr>
+          <w:rFonts w:ascii="Arial" w:hAnsi="Arial"/>
+        </w:rPr>
+      </w:pPr>
+      <w:r>
+        <w:rPr>
+          <w:rFonts w:ascii="Arial" w:hAnsi="Arial"/>
+        </w:rPr>
+      </w:r>
+      <w:r>
+        <w:br w:type="page"/>
+      </w:r>
+    </w:p>
+    <w:p>
+      <w:pPr>
+        <w:pStyle w:val="Normal"/>
+        <w:spacing w:lineRule="auto" w:line="276" w:before="0" w:after="0"/>
+        <w:rPr>
+          <w:rFonts w:ascii="Arial" w:hAnsi="Arial"/>
+        </w:rPr>
+      </w:pPr>
+      <w:r>
+        <w:rPr>
+          <w:rFonts w:ascii="Arial" w:hAnsi="Arial"/>
+        </w:rPr>
       </w:r>
     </w:p>
     <w:p>
@@ -2065,7 +2133,7 @@
           <w:b/>
           <w:bCs/>
         </w:rPr>
-        <w:t>Datos de empleados</w:t>
+        <w:t>Datos de clientes</w:t>
       </w:r>
       <w:r>
         <w:rPr>
@@ -2090,30 +2158,13 @@
         <w:rPr>
           <w:rFonts w:ascii="Arial" w:hAnsi="Arial"/>
         </w:rPr>
-        <w:t>Base de datos del sistema de recursos humanos con información sobre el desempeño y las ventas gestionadas por cada empleado.</w:t>
-      </w:r>
-    </w:p>
-    <w:p>
-      <w:pPr>
-        <w:pStyle w:val="Normal"/>
-        <w:spacing w:lineRule="auto" w:line="276"/>
-        <w:rPr>
-          <w:rFonts w:ascii="Arial" w:hAnsi="Arial"/>
-        </w:rPr>
-      </w:pPr>
-      <w:r>
-        <w:rPr>
-          <w:rFonts w:ascii="Arial" w:hAnsi="Arial"/>
-        </w:rPr>
-      </w:r>
-      <w:r>
-        <w:br w:type="page"/>
-      </w:r>
-    </w:p>
-    <w:p>
-      <w:pPr>
-        <w:pStyle w:val="Normal"/>
-        <w:spacing w:lineRule="auto" w:line="276" w:before="0" w:after="0"/>
+        <w:t>Historial de compras de clientes, comportamiento de compra, segmentos demográficos, etc.</w:t>
+      </w:r>
+    </w:p>
+    <w:p>
+      <w:pPr>
+        <w:pStyle w:val="Normal"/>
+        <w:spacing w:lineRule="auto" w:line="276"/>
         <w:rPr>
           <w:rFonts w:ascii="Arial" w:hAnsi="Arial"/>
         </w:rPr>
@@ -2142,7 +2193,7 @@
           <w:b/>
           <w:bCs/>
         </w:rPr>
-        <w:t>Datos de clientes</w:t>
+        <w:t>Datos de productos</w:t>
       </w:r>
       <w:r>
         <w:rPr>
@@ -2167,66 +2218,6 @@
         <w:rPr>
           <w:rFonts w:ascii="Arial" w:hAnsi="Arial"/>
         </w:rPr>
-        <w:t>Historial de compras de clientes, comportamiento de compra, segmentos demográficos, etc.</w:t>
-      </w:r>
-    </w:p>
-    <w:p>
-      <w:pPr>
-        <w:pStyle w:val="Normal"/>
-        <w:spacing w:lineRule="auto" w:line="276"/>
-        <w:rPr>
-          <w:rFonts w:ascii="Arial" w:hAnsi="Arial"/>
-        </w:rPr>
-      </w:pPr>
-      <w:r>
-        <w:rPr>
-          <w:rFonts w:ascii="Arial" w:hAnsi="Arial"/>
-        </w:rPr>
-      </w:r>
-    </w:p>
-    <w:p>
-      <w:pPr>
-        <w:pStyle w:val="Normal"/>
-        <w:numPr>
-          <w:ilvl w:val="0"/>
-          <w:numId w:val="9"/>
-        </w:numPr>
-        <w:spacing w:lineRule="auto" w:line="276"/>
-        <w:rPr>
-          <w:rFonts w:ascii="Arial" w:hAnsi="Arial"/>
-        </w:rPr>
-      </w:pPr>
-      <w:r>
-        <w:rPr>
-          <w:rFonts w:ascii="Arial" w:hAnsi="Arial"/>
-          <w:b/>
-          <w:bCs/>
-        </w:rPr>
-        <w:t>Datos de productos</w:t>
-      </w:r>
-      <w:r>
-        <w:rPr>
-          <w:rFonts w:ascii="Arial" w:hAnsi="Arial"/>
-        </w:rPr>
-        <w:t>:</w:t>
-      </w:r>
-    </w:p>
-    <w:p>
-      <w:pPr>
-        <w:pStyle w:val="Normal"/>
-        <w:numPr>
-          <w:ilvl w:val="1"/>
-          <w:numId w:val="9"/>
-        </w:numPr>
-        <w:spacing w:lineRule="auto" w:line="276"/>
-        <w:rPr>
-          <w:rFonts w:ascii="Arial" w:hAnsi="Arial"/>
-        </w:rPr>
-      </w:pPr>
-      <w:r>
-        <w:rPr>
-          <w:rFonts w:ascii="Arial" w:hAnsi="Arial"/>
-        </w:rPr>
         <w:t>Información detallada sobre los productos vendidos, como categorías, precios, fechas de lanzamiento, etc.</w:t>
       </w:r>
     </w:p>
@@ -2740,202 +2731,473 @@
           <w:sz w:val="24"/>
           <w:szCs w:val="24"/>
         </w:rPr>
-        <w:t>Para la extracción de datos de las bases de datos, se creo una base de datos temporal en SQL (nombrada staging para este proyecto) donde poder todos los datos en un solo sitio y poder realizar modificaciones o limpieza, ademas de analizar cuales tablas u datos se necesitarían, en base al valor de los datos y la importancias de estos para el análisis de otros datos.</w:t>
-      </w:r>
-    </w:p>
-    <w:p>
-      <w:pPr>
-        <w:pStyle w:val="Normal"/>
-        <w:bidi w:val="0"/>
-        <w:spacing w:lineRule="auto" w:line="276"/>
-        <w:jc w:val="start"/>
-        <w:rPr>
-          <w:rFonts w:ascii="Arial" w:hAnsi="Arial"/>
-          <w:b w:val="false"/>
-          <w:bCs w:val="false"/>
-          <w:sz w:val="24"/>
-          <w:szCs w:val="24"/>
-        </w:rPr>
-      </w:pPr>
-      <w:r>
-        <w:rPr>
-          <w:rFonts w:ascii="Arial" w:hAnsi="Arial"/>
-          <w:b w:val="false"/>
-          <w:bCs w:val="false"/>
-          <w:sz w:val="24"/>
-          <w:szCs w:val="24"/>
-        </w:rPr>
-      </w:r>
-    </w:p>
-    <w:p>
-      <w:pPr>
-        <w:pStyle w:val="Normal"/>
-        <w:bidi w:val="0"/>
-        <w:spacing w:lineRule="auto" w:line="276"/>
-        <w:jc w:val="start"/>
-        <w:rPr>
-          <w:rFonts w:ascii="Arial" w:hAnsi="Arial"/>
-          <w:b w:val="false"/>
-          <w:bCs w:val="false"/>
-          <w:sz w:val="24"/>
-          <w:szCs w:val="24"/>
-        </w:rPr>
-      </w:pPr>
-      <w:r>
-        <w:rPr>
-          <w:rFonts w:ascii="Arial" w:hAnsi="Arial"/>
-          <w:b w:val="false"/>
-          <w:bCs w:val="false"/>
-          <w:sz w:val="24"/>
-          <w:szCs w:val="24"/>
-        </w:rPr>
-        <w:t>Con los datos dentro de la base de datos temporal, se empieza el análisis de los datos y cuales columnas proporcionan datos relevantes, algunas columnas, con posibles datos importantes o de valor para otros datos, se tuvieron que descartar por la gran ausencia de los datos específicos que van en dicha columna, aunque en algunos casos, columnas con datos nulos pudieron ser rellenadas con datos verídicos, gracias a un análisis hecho junto a los otros datos que se poseía del mismo conjunto.</w:t>
-      </w:r>
-    </w:p>
-    <w:p>
-      <w:pPr>
-        <w:pStyle w:val="Normal"/>
-        <w:bidi w:val="0"/>
-        <w:spacing w:lineRule="auto" w:line="276"/>
-        <w:jc w:val="start"/>
-        <w:rPr>
-          <w:rFonts w:ascii="Arial" w:hAnsi="Arial"/>
-          <w:b w:val="false"/>
-          <w:bCs w:val="false"/>
-          <w:sz w:val="24"/>
-          <w:szCs w:val="24"/>
-        </w:rPr>
-      </w:pPr>
-      <w:r>
-        <w:rPr>
-          <w:rFonts w:ascii="Arial" w:hAnsi="Arial"/>
-          <w:b w:val="false"/>
-          <w:bCs w:val="false"/>
-          <w:sz w:val="24"/>
-          <w:szCs w:val="24"/>
-        </w:rPr>
-      </w:r>
-    </w:p>
-    <w:p>
-      <w:pPr>
-        <w:pStyle w:val="Normal"/>
-        <w:bidi w:val="0"/>
-        <w:spacing w:lineRule="auto" w:line="276"/>
-        <w:jc w:val="start"/>
-        <w:rPr>
-          <w:rFonts w:ascii="Arial" w:hAnsi="Arial"/>
-          <w:b w:val="false"/>
-          <w:bCs w:val="false"/>
-          <w:sz w:val="24"/>
-          <w:szCs w:val="24"/>
-        </w:rPr>
-      </w:pPr>
-      <w:r>
-        <w:rPr>
-          <w:rFonts w:ascii="Arial" w:hAnsi="Arial"/>
-          <w:b w:val="false"/>
-          <w:bCs w:val="false"/>
-          <w:sz w:val="24"/>
-          <w:szCs w:val="24"/>
-        </w:rPr>
-        <w:t>Una vez se limpiaron algunos datos, se empezó con un segundo proceso de transformación de datos hacia una nueva base de datos (nombrada warehouse para este proyecto), el cual se encargaría de hacer la traducción de los datos a un único idioma para que puedan ser entendidos, esto mientras enviá los datos de la base de datos staging a la nueva bases de datos warehouse, encargada de almacenar los datos para luego conectarla a alguna herramienta para análisis de datos.</w:t>
-      </w:r>
-    </w:p>
-    <w:p>
-      <w:pPr>
-        <w:pStyle w:val="Normal"/>
-        <w:bidi w:val="0"/>
-        <w:spacing w:lineRule="auto" w:line="276"/>
-        <w:jc w:val="start"/>
-        <w:rPr>
-          <w:rFonts w:ascii="Arial" w:hAnsi="Arial"/>
-          <w:b w:val="false"/>
-          <w:bCs w:val="false"/>
-          <w:sz w:val="24"/>
-          <w:szCs w:val="24"/>
-        </w:rPr>
-      </w:pPr>
-      <w:r>
-        <w:rPr>
-          <w:rFonts w:ascii="Arial" w:hAnsi="Arial"/>
-          <w:b w:val="false"/>
-          <w:bCs w:val="false"/>
-          <w:sz w:val="24"/>
-          <w:szCs w:val="24"/>
-        </w:rPr>
-      </w:r>
-    </w:p>
-    <w:p>
-      <w:pPr>
-        <w:pStyle w:val="Normal"/>
-        <w:bidi w:val="0"/>
-        <w:spacing w:lineRule="auto" w:line="276"/>
-        <w:jc w:val="start"/>
-        <w:rPr>
-          <w:rFonts w:ascii="Arial" w:hAnsi="Arial"/>
-          <w:b w:val="false"/>
-          <w:bCs w:val="false"/>
-          <w:sz w:val="24"/>
-          <w:szCs w:val="24"/>
-        </w:rPr>
-      </w:pPr>
-      <w:r>
-        <w:rPr>
-          <w:rFonts w:ascii="Arial" w:hAnsi="Arial"/>
-          <w:b w:val="false"/>
-          <w:bCs w:val="false"/>
-          <w:sz w:val="24"/>
-          <w:szCs w:val="24"/>
-        </w:rPr>
-        <w:t>También se transformaron todos los datos a todo mayúsculas para una visualización más limpia de los mismos, a estos también se le añadió una nueva columna con el nombre de la base de datos de origen, junto a un nuevo id incremental dentro de la base de datos warehouse para poder hacer las diferentes llaves foráneas, encargadas del enlace entre las diferentes tablas.</w:t>
-      </w:r>
-    </w:p>
-    <w:p>
-      <w:pPr>
-        <w:pStyle w:val="Normal"/>
-        <w:bidi w:val="0"/>
-        <w:spacing w:lineRule="auto" w:line="276"/>
-        <w:jc w:val="start"/>
-        <w:rPr>
-          <w:rFonts w:ascii="Arial" w:hAnsi="Arial"/>
-          <w:b/>
-          <w:bCs/>
-          <w:sz w:val="24"/>
-          <w:szCs w:val="24"/>
-        </w:rPr>
-      </w:pPr>
-      <w:r>
-        <w:rPr>
-          <w:rFonts w:ascii="Arial" w:hAnsi="Arial"/>
-          <w:b/>
-          <w:bCs/>
-          <w:sz w:val="24"/>
-          <w:szCs w:val="24"/>
-        </w:rPr>
-      </w:r>
-    </w:p>
-    <w:p>
-      <w:pPr>
-        <w:pStyle w:val="Normal"/>
-        <w:bidi w:val="0"/>
-        <w:spacing w:lineRule="auto" w:line="276"/>
-        <w:jc w:val="start"/>
-        <w:rPr>
-          <w:rFonts w:ascii="Arial" w:hAnsi="Arial"/>
-          <w:b/>
-          <w:bCs/>
-          <w:sz w:val="24"/>
-          <w:szCs w:val="24"/>
-        </w:rPr>
-      </w:pPr>
-      <w:r>
-        <w:rPr>
-          <w:rFonts w:ascii="Arial" w:hAnsi="Arial"/>
-          <w:b/>
-          <w:bCs/>
-          <w:sz w:val="24"/>
-          <w:szCs w:val="24"/>
-        </w:rPr>
+        <w:t xml:space="preserve">Para la extracción de datos de las bases de datos, se creo una base de datos </w:t>
+      </w:r>
+      <w:r>
+        <w:rPr>
+          <w:rFonts w:ascii="Arial" w:hAnsi="Arial"/>
+          <w:b w:val="false"/>
+          <w:bCs w:val="false"/>
+          <w:sz w:val="24"/>
+          <w:szCs w:val="24"/>
+        </w:rPr>
+        <w:t>“transitoria”,</w:t>
+      </w:r>
+      <w:r>
+        <w:rPr>
+          <w:rFonts w:ascii="Arial" w:hAnsi="Arial"/>
+          <w:b w:val="false"/>
+          <w:bCs w:val="false"/>
+          <w:sz w:val="24"/>
+          <w:szCs w:val="24"/>
+        </w:rPr>
+        <w:t xml:space="preserve"> en SQL (nombrada staging para este proyecto), donde </w:t>
+      </w:r>
+      <w:r>
+        <w:rPr>
+          <w:rFonts w:ascii="Arial" w:hAnsi="Arial"/>
+          <w:b w:val="false"/>
+          <w:bCs w:val="false"/>
+          <w:sz w:val="24"/>
+          <w:szCs w:val="24"/>
+        </w:rPr>
+        <w:t>poner</w:t>
+      </w:r>
+      <w:r>
+        <w:rPr>
+          <w:rFonts w:ascii="Arial" w:hAnsi="Arial"/>
+          <w:b w:val="false"/>
+          <w:bCs w:val="false"/>
+          <w:sz w:val="24"/>
+          <w:szCs w:val="24"/>
+        </w:rPr>
+        <w:t xml:space="preserve"> todos los datos en un solo sitio y poder realizar modificaciones o limpieza, </w:t>
+      </w:r>
+      <w:r>
+        <w:rPr>
+          <w:rFonts w:ascii="Arial" w:hAnsi="Arial"/>
+          <w:b w:val="false"/>
+          <w:bCs w:val="false"/>
+          <w:sz w:val="24"/>
+          <w:szCs w:val="24"/>
+        </w:rPr>
+        <w:t>esto con el fin de no modificar las bases de datos fuentes</w:t>
+      </w:r>
+      <w:r>
+        <w:rPr>
+          <w:rFonts w:ascii="Arial" w:hAnsi="Arial"/>
+          <w:b w:val="false"/>
+          <w:bCs w:val="false"/>
+          <w:sz w:val="24"/>
+          <w:szCs w:val="24"/>
+        </w:rPr>
+        <w:t xml:space="preserve">, ademas de </w:t>
+      </w:r>
+      <w:r>
+        <w:rPr>
+          <w:rFonts w:ascii="Arial" w:hAnsi="Arial"/>
+          <w:b w:val="false"/>
+          <w:bCs w:val="false"/>
+          <w:sz w:val="24"/>
+          <w:szCs w:val="24"/>
+        </w:rPr>
+        <w:t>tener un lugar donde empezar con el</w:t>
+      </w:r>
+      <w:r>
+        <w:rPr>
+          <w:rFonts w:ascii="Arial" w:hAnsi="Arial"/>
+          <w:b w:val="false"/>
+          <w:bCs w:val="false"/>
+          <w:sz w:val="24"/>
+          <w:szCs w:val="24"/>
+        </w:rPr>
+        <w:t xml:space="preserve"> análi</w:t>
+      </w:r>
+      <w:r>
+        <w:rPr>
+          <w:rFonts w:ascii="Arial" w:hAnsi="Arial"/>
+          <w:b w:val="false"/>
+          <w:bCs w:val="false"/>
+          <w:sz w:val="24"/>
+          <w:szCs w:val="24"/>
+        </w:rPr>
+        <w:t>sis de</w:t>
+      </w:r>
+      <w:r>
+        <w:rPr>
+          <w:rFonts w:ascii="Arial" w:hAnsi="Arial"/>
+          <w:b w:val="false"/>
+          <w:bCs w:val="false"/>
+          <w:sz w:val="24"/>
+          <w:szCs w:val="24"/>
+        </w:rPr>
+        <w:t xml:space="preserve"> cuales tablas u datos se necesitarían, en base al valor de los datos y la importancias de estos para el análisis de otros datos.</w:t>
+      </w:r>
+    </w:p>
+    <w:p>
+      <w:pPr>
+        <w:pStyle w:val="Normal"/>
+        <w:bidi w:val="0"/>
+        <w:spacing w:lineRule="auto" w:line="276"/>
+        <w:jc w:val="start"/>
+        <w:rPr>
+          <w:rFonts w:ascii="Arial" w:hAnsi="Arial"/>
+          <w:b w:val="false"/>
+          <w:bCs w:val="false"/>
+          <w:sz w:val="24"/>
+          <w:szCs w:val="24"/>
+        </w:rPr>
+      </w:pPr>
+      <w:r>
+        <w:rPr>
+          <w:rFonts w:ascii="Arial" w:hAnsi="Arial"/>
+          <w:b w:val="false"/>
+          <w:bCs w:val="false"/>
+          <w:sz w:val="24"/>
+          <w:szCs w:val="24"/>
+        </w:rPr>
+      </w:r>
+    </w:p>
+    <w:p>
+      <w:pPr>
+        <w:pStyle w:val="Normal"/>
+        <w:bidi w:val="0"/>
+        <w:spacing w:lineRule="auto" w:line="276"/>
+        <w:jc w:val="start"/>
+        <w:rPr>
+          <w:rFonts w:ascii="Arial" w:hAnsi="Arial"/>
+          <w:b w:val="false"/>
+          <w:bCs w:val="false"/>
+          <w:sz w:val="24"/>
+          <w:szCs w:val="24"/>
+        </w:rPr>
+      </w:pPr>
+      <w:r>
+        <w:rPr>
+          <w:rFonts w:ascii="Arial" w:hAnsi="Arial"/>
+          <w:b w:val="false"/>
+          <w:bCs w:val="false"/>
+          <w:sz w:val="24"/>
+          <w:szCs w:val="24"/>
+        </w:rPr>
+        <w:t xml:space="preserve">Con los datos dentro de la base de datos </w:t>
+      </w:r>
+      <w:r>
+        <w:rPr>
+          <w:rFonts w:ascii="Arial" w:hAnsi="Arial"/>
+          <w:b w:val="false"/>
+          <w:bCs w:val="false"/>
+          <w:sz w:val="24"/>
+          <w:szCs w:val="24"/>
+        </w:rPr>
+        <w:t>transitoria</w:t>
+      </w:r>
+      <w:r>
+        <w:rPr>
+          <w:rFonts w:ascii="Arial" w:hAnsi="Arial"/>
+          <w:b w:val="false"/>
+          <w:bCs w:val="false"/>
+          <w:sz w:val="24"/>
+          <w:szCs w:val="24"/>
+        </w:rPr>
+        <w:t xml:space="preserve">, se empieza el análisis de los datos y cuales columnas proporcionan datos relevantes; </w:t>
+      </w:r>
+      <w:r>
+        <w:rPr>
+          <w:rFonts w:ascii="Arial" w:hAnsi="Arial"/>
+          <w:b w:val="false"/>
+          <w:bCs w:val="false"/>
+          <w:sz w:val="24"/>
+          <w:szCs w:val="24"/>
+        </w:rPr>
+        <w:t>A</w:t>
+      </w:r>
+      <w:r>
+        <w:rPr>
+          <w:rFonts w:ascii="Arial" w:hAnsi="Arial"/>
+          <w:b w:val="false"/>
+          <w:bCs w:val="false"/>
+          <w:sz w:val="24"/>
+          <w:szCs w:val="24"/>
+        </w:rPr>
+        <w:t>lgunas columnas, con posibles datos importantes o de valor para otros datos, se tuvieron que descartar por la gran ausencia de los datos específicos que van en dicha columna, aunque en algunos casos, columnas con datos nulos pudieron ser rellenadas con datos verídicos, gracias a un análisis hecho junto a los otros datos que se poseía del mismo conjunto.</w:t>
+      </w:r>
+    </w:p>
+    <w:p>
+      <w:pPr>
+        <w:pStyle w:val="Normal"/>
+        <w:bidi w:val="0"/>
+        <w:spacing w:lineRule="auto" w:line="276"/>
+        <w:jc w:val="start"/>
+        <w:rPr>
+          <w:rFonts w:ascii="Arial" w:hAnsi="Arial"/>
+          <w:b w:val="false"/>
+          <w:bCs w:val="false"/>
+          <w:sz w:val="24"/>
+          <w:szCs w:val="24"/>
+        </w:rPr>
+      </w:pPr>
+      <w:r>
+        <w:rPr>
+          <w:rFonts w:ascii="Arial" w:hAnsi="Arial"/>
+          <w:b w:val="false"/>
+          <w:bCs w:val="false"/>
+          <w:sz w:val="24"/>
+          <w:szCs w:val="24"/>
+        </w:rPr>
+      </w:r>
+    </w:p>
+    <w:p>
+      <w:pPr>
+        <w:pStyle w:val="Normal"/>
+        <w:bidi w:val="0"/>
+        <w:spacing w:lineRule="auto" w:line="276"/>
+        <w:jc w:val="start"/>
+        <w:rPr>
+          <w:rFonts w:ascii="Arial" w:hAnsi="Arial"/>
+          <w:b w:val="false"/>
+          <w:bCs w:val="false"/>
+          <w:sz w:val="24"/>
+          <w:szCs w:val="24"/>
+        </w:rPr>
+      </w:pPr>
+      <w:r>
+        <w:rPr>
+          <w:rFonts w:ascii="Arial" w:hAnsi="Arial"/>
+          <w:b w:val="false"/>
+          <w:bCs w:val="false"/>
+          <w:sz w:val="24"/>
+          <w:szCs w:val="24"/>
+        </w:rPr>
+        <w:t xml:space="preserve">Una vez con el análisis hecho de cuales datos se van a utilizar, donde se deben hacer la transformación de datos y se define como se van a manejar los datos dentro del warehouse, comienza la creación de las vistas dentro de la base de datos transitoria, </w:t>
+      </w:r>
+      <w:r>
+        <w:rPr>
+          <w:rFonts w:ascii="Arial" w:hAnsi="Arial"/>
+          <w:b w:val="false"/>
+          <w:bCs w:val="false"/>
+          <w:sz w:val="24"/>
+          <w:szCs w:val="24"/>
+        </w:rPr>
+        <w:t>donde van a tener los datos necesarios y útiles que pueden ayudar a la empresa en su problemática.</w:t>
+      </w:r>
+    </w:p>
+    <w:p>
+      <w:pPr>
+        <w:pStyle w:val="Normal"/>
+        <w:bidi w:val="0"/>
+        <w:spacing w:lineRule="auto" w:line="276"/>
+        <w:jc w:val="start"/>
+        <w:rPr>
+          <w:rFonts w:ascii="Arial" w:hAnsi="Arial"/>
+          <w:b w:val="false"/>
+          <w:bCs w:val="false"/>
+          <w:sz w:val="24"/>
+          <w:szCs w:val="24"/>
+        </w:rPr>
+      </w:pPr>
+      <w:r>
+        <w:rPr>
+          <w:rFonts w:ascii="Arial" w:hAnsi="Arial"/>
+          <w:b w:val="false"/>
+          <w:bCs w:val="false"/>
+          <w:sz w:val="24"/>
+          <w:szCs w:val="24"/>
+        </w:rPr>
+      </w:r>
+    </w:p>
+    <w:p>
+      <w:pPr>
+        <w:pStyle w:val="Normal"/>
+        <w:bidi w:val="0"/>
+        <w:spacing w:lineRule="auto" w:line="276"/>
+        <w:jc w:val="start"/>
+        <w:rPr>
+          <w:rFonts w:ascii="Arial" w:hAnsi="Arial"/>
+          <w:b w:val="false"/>
+          <w:bCs w:val="false"/>
+          <w:sz w:val="24"/>
+          <w:szCs w:val="24"/>
+        </w:rPr>
+      </w:pPr>
+      <w:r>
+        <w:rPr>
+          <w:rFonts w:ascii="Arial" w:hAnsi="Arial"/>
+          <w:b w:val="false"/>
+          <w:bCs w:val="false"/>
+          <w:sz w:val="24"/>
+          <w:szCs w:val="24"/>
+        </w:rPr>
+        <w:t>Con los datos en las vistas ya listos, se</w:t>
+      </w:r>
+      <w:r>
+        <w:rPr>
+          <w:rFonts w:ascii="Arial" w:hAnsi="Arial"/>
+          <w:b w:val="false"/>
+          <w:bCs w:val="false"/>
+          <w:sz w:val="24"/>
+          <w:szCs w:val="24"/>
+        </w:rPr>
+        <w:t xml:space="preserve"> </w:t>
+      </w:r>
+      <w:r>
+        <w:rPr>
+          <w:rFonts w:ascii="Arial" w:hAnsi="Arial"/>
+          <w:b w:val="false"/>
+          <w:bCs w:val="false"/>
+          <w:sz w:val="24"/>
+          <w:szCs w:val="24"/>
+        </w:rPr>
+        <w:t xml:space="preserve">empieza la </w:t>
+      </w:r>
+      <w:r>
+        <w:rPr>
+          <w:rFonts w:ascii="Arial" w:hAnsi="Arial"/>
+          <w:b w:val="false"/>
+          <w:bCs w:val="false"/>
+          <w:sz w:val="24"/>
+          <w:szCs w:val="24"/>
+        </w:rPr>
+        <w:t>transforma</w:t>
+      </w:r>
+      <w:r>
+        <w:rPr>
+          <w:rFonts w:ascii="Arial" w:hAnsi="Arial"/>
+          <w:b w:val="false"/>
+          <w:bCs w:val="false"/>
+          <w:sz w:val="24"/>
+          <w:szCs w:val="24"/>
+        </w:rPr>
+        <w:t>ción</w:t>
+      </w:r>
+      <w:r>
+        <w:rPr>
+          <w:rFonts w:ascii="Arial" w:hAnsi="Arial"/>
+          <w:b w:val="false"/>
+          <w:bCs w:val="false"/>
+          <w:sz w:val="24"/>
+          <w:szCs w:val="24"/>
+        </w:rPr>
+        <w:t xml:space="preserve"> todos los datos </w:t>
+      </w:r>
+      <w:r>
+        <w:rPr>
+          <w:rFonts w:ascii="Arial" w:hAnsi="Arial"/>
+          <w:b w:val="false"/>
+          <w:bCs w:val="false"/>
+          <w:sz w:val="24"/>
+          <w:szCs w:val="24"/>
+        </w:rPr>
+        <w:t xml:space="preserve">en base a las reglas puestas, en este caso: </w:t>
+      </w:r>
+      <w:r>
+        <w:rPr>
+          <w:rFonts w:ascii="Arial" w:hAnsi="Arial"/>
+          <w:b w:val="false"/>
+          <w:bCs w:val="false"/>
+          <w:sz w:val="24"/>
+          <w:szCs w:val="24"/>
+        </w:rPr>
+        <w:t xml:space="preserve">todo mayúsculas para una visualización más limpia de los mismos, </w:t>
+      </w:r>
+      <w:r>
+        <w:rPr>
+          <w:rFonts w:ascii="Arial" w:hAnsi="Arial"/>
+          <w:b w:val="false"/>
+          <w:bCs w:val="false"/>
+          <w:sz w:val="24"/>
+          <w:szCs w:val="24"/>
+        </w:rPr>
+        <w:t>se mantuvieron de forma descriptiva y simples para evitar confundirlos con otros acrónimos, ademas de mantenerlos todo a un mismo idioma, para este caso español;</w:t>
+      </w:r>
+      <w:r>
+        <w:rPr>
+          <w:rFonts w:ascii="Arial" w:hAnsi="Arial"/>
+          <w:b w:val="false"/>
+          <w:bCs w:val="false"/>
+          <w:sz w:val="24"/>
+          <w:szCs w:val="24"/>
+        </w:rPr>
+        <w:t xml:space="preserve"> </w:t>
+      </w:r>
+      <w:r>
+        <w:rPr>
+          <w:rFonts w:ascii="Arial" w:hAnsi="Arial"/>
+          <w:b w:val="false"/>
+          <w:bCs w:val="false"/>
+          <w:sz w:val="24"/>
+          <w:szCs w:val="24"/>
+        </w:rPr>
+        <w:t>A</w:t>
+      </w:r>
+      <w:r>
+        <w:rPr>
+          <w:rFonts w:ascii="Arial" w:hAnsi="Arial"/>
+          <w:b w:val="false"/>
+          <w:bCs w:val="false"/>
+          <w:sz w:val="24"/>
+          <w:szCs w:val="24"/>
+        </w:rPr>
+        <w:t xml:space="preserve"> estos también se le añadió una nueva columna con el nombre de la base de datos de origen, </w:t>
+      </w:r>
+      <w:r>
+        <w:rPr>
+          <w:rFonts w:ascii="Arial" w:hAnsi="Arial"/>
+          <w:b w:val="false"/>
+          <w:bCs w:val="false"/>
+          <w:sz w:val="24"/>
+          <w:szCs w:val="24"/>
+        </w:rPr>
+        <w:t>esto para luego reconocer de cual base de datos fuente llego cada dato y poder tener una trazabilidad de los mismos.</w:t>
+      </w:r>
+    </w:p>
+    <w:p>
+      <w:pPr>
+        <w:pStyle w:val="Normal"/>
+        <w:bidi w:val="0"/>
+        <w:spacing w:lineRule="auto" w:line="276"/>
+        <w:jc w:val="start"/>
+        <w:rPr>
+          <w:rFonts w:ascii="Arial" w:hAnsi="Arial"/>
+          <w:b/>
+          <w:bCs/>
+          <w:sz w:val="24"/>
+          <w:szCs w:val="24"/>
+        </w:rPr>
+      </w:pPr>
+      <w:r>
+        <w:rPr>
+          <w:rFonts w:ascii="Arial" w:hAnsi="Arial"/>
+          <w:b/>
+          <w:bCs/>
+          <w:sz w:val="24"/>
+          <w:szCs w:val="24"/>
+        </w:rPr>
+      </w:r>
+    </w:p>
+    <w:p>
+      <w:pPr>
+        <w:pStyle w:val="Normal"/>
+        <w:bidi w:val="0"/>
+        <w:spacing w:lineRule="auto" w:line="276"/>
+        <w:jc w:val="start"/>
+        <w:rPr>
+          <w:rFonts w:ascii="Arial" w:hAnsi="Arial"/>
+          <w:b w:val="false"/>
+          <w:bCs w:val="false"/>
+          <w:sz w:val="24"/>
+          <w:szCs w:val="24"/>
+        </w:rPr>
+      </w:pPr>
+      <w:r>
+        <w:rPr>
+          <w:rFonts w:ascii="Arial" w:hAnsi="Arial"/>
+          <w:b w:val="false"/>
+          <w:bCs w:val="false"/>
+          <w:sz w:val="24"/>
+          <w:szCs w:val="24"/>
+        </w:rPr>
+        <w:t xml:space="preserve">Por ultimo, con los datos ya transformados, limpiados, solucionados aquellos datos nulos y formateados, estos fueron pasados al warehouse donde se les dio un nuevo identificador incremental que ayude a enlazarlos </w:t>
       </w:r>
       <w:r>
         <w:br w:type="page"/>
@@ -3255,115 +3517,245 @@
           <w:sz w:val="24"/>
           <w:szCs w:val="24"/>
         </w:rPr>
-        <w:t>Se utilizo el lengua de programación Python para el desarrollo de los archivos para el ETL, junto a un archivo .env para los valores globales que serán utilizados durante la ejecución de algunos scripts, algunos ejemplos de valores globales que se necesitaron para este caso fueron los nombres de las diferentes bases de datos donde se extrae la información necesaria para el warehouse, el nombre de la base de datos temporal y el nombre de la base de datos warehouse que almacenaría los datos, también se tuvo que añadir las credenciales de acceso de los usuarios asociados a las bases de datos en SQL y Oracle, así como otros datos necesarios para el correcto funcionamiento de los demás scripts.</w:t>
-      </w:r>
-    </w:p>
-    <w:p>
-      <w:pPr>
-        <w:pStyle w:val="Normal"/>
-        <w:bidi w:val="0"/>
-        <w:spacing w:lineRule="auto" w:line="360"/>
-        <w:jc w:val="start"/>
-        <w:rPr>
-          <w:rFonts w:ascii="Arial" w:hAnsi="Arial"/>
-          <w:b w:val="false"/>
-          <w:bCs w:val="false"/>
-          <w:sz w:val="24"/>
-          <w:szCs w:val="24"/>
-        </w:rPr>
-      </w:pPr>
-      <w:r>
-        <w:rPr>
-          <w:rFonts w:ascii="Arial" w:hAnsi="Arial"/>
-          <w:b w:val="false"/>
-          <w:bCs w:val="false"/>
-          <w:sz w:val="24"/>
-          <w:szCs w:val="24"/>
-        </w:rPr>
-      </w:r>
-    </w:p>
-    <w:p>
-      <w:pPr>
-        <w:pStyle w:val="Normal"/>
-        <w:bidi w:val="0"/>
-        <w:spacing w:lineRule="auto" w:line="360"/>
-        <w:jc w:val="start"/>
-        <w:rPr>
-          <w:rFonts w:ascii="Arial" w:hAnsi="Arial"/>
-          <w:b w:val="false"/>
-          <w:bCs w:val="false"/>
-          <w:sz w:val="24"/>
-          <w:szCs w:val="24"/>
-        </w:rPr>
-      </w:pPr>
-      <w:r>
-        <w:rPr>
-          <w:rFonts w:ascii="Arial" w:hAnsi="Arial"/>
-          <w:b w:val="false"/>
-          <w:bCs w:val="false"/>
-          <w:sz w:val="24"/>
-          <w:szCs w:val="24"/>
-        </w:rPr>
-        <w:t>Para empezar a utilizar los scripts de python, desde una consola tiene que ejecutar el archivo “menu.py” el cual importa los archivos necesarios y ejecuta un pequeño menú interactivo, el cual permite al usuario cargar los datos a una base de datos temporal, crear las vistas con los datos necesarios para transformar, y migra los datos hacia la base de datos warehouse, aplicando el proceso de transformación mientras realiza la migración, de una forma segura y confiable.</w:t>
-      </w:r>
-    </w:p>
-    <w:p>
-      <w:pPr>
-        <w:pStyle w:val="Normal"/>
-        <w:bidi w:val="0"/>
-        <w:spacing w:lineRule="auto" w:line="360"/>
-        <w:jc w:val="start"/>
-        <w:rPr>
-          <w:rFonts w:ascii="Arial" w:hAnsi="Arial"/>
-          <w:b w:val="false"/>
-          <w:bCs w:val="false"/>
-          <w:sz w:val="24"/>
-          <w:szCs w:val="24"/>
-        </w:rPr>
-      </w:pPr>
-      <w:r>
-        <w:rPr>
-          <w:rFonts w:ascii="Arial" w:hAnsi="Arial"/>
-          <w:b w:val="false"/>
-          <w:bCs w:val="false"/>
-          <w:sz w:val="24"/>
-          <w:szCs w:val="24"/>
-        </w:rPr>
-      </w:r>
-    </w:p>
-    <w:p>
-      <w:pPr>
-        <w:pStyle w:val="Normal"/>
-        <w:bidi w:val="0"/>
-        <w:spacing w:lineRule="auto" w:line="360"/>
-        <w:jc w:val="start"/>
-        <w:rPr>
-          <w:rFonts w:ascii="Arial" w:hAnsi="Arial"/>
-          <w:b w:val="false"/>
-          <w:bCs w:val="false"/>
-          <w:sz w:val="24"/>
-          <w:szCs w:val="24"/>
-        </w:rPr>
-      </w:pPr>
-      <w:r>
-        <w:rPr>
-          <w:rFonts w:ascii="Arial" w:hAnsi="Arial"/>
-          <w:b w:val="false"/>
-          <w:bCs w:val="false"/>
-          <w:sz w:val="24"/>
-          <w:szCs w:val="24"/>
-        </w:rPr>
-        <w:t xml:space="preserve">Todos los archivos ejecutados en el “menu.py” están dentro de las carpetas “ETL” y “SQL”, esta ultima guarda archivos .sql con las diferentes consultas de SQL, al ser este la base de datos utilizada tanto para el warehouse, ademas de la base de datos staging. Estas consultas son las que se usan para la creación de las vistas con los datos necesarios para el warehouse y la creación de las tablas </w:t>
-      </w:r>
-      <w:r>
-        <w:rPr>
-          <w:rFonts w:ascii="Arial" w:hAnsi="Arial"/>
-          <w:b w:val="false"/>
-          <w:bCs w:val="false"/>
-          <w:sz w:val="24"/>
-          <w:szCs w:val="24"/>
-        </w:rPr>
-        <w:t>dentro del warehouse desde una herramienta, como lo es SMSS (SQL Managment Server Studio).</w:t>
+        <w:t xml:space="preserve">Se utilizo el lengua de programación Python para el desarrollo de los archivos para el ETL, junto a un archivo .env para los valores globales que serán utilizados durante la ejecución de algunos scripts, algunos ejemplos de valores globales que se necesitaron para este caso fueron los nombres de las diferentes bases de datos donde se extrae la información necesaria para el warehouse, el nombre de la base de datos </w:t>
+      </w:r>
+      <w:r>
+        <w:rPr>
+          <w:rFonts w:ascii="Arial" w:hAnsi="Arial"/>
+          <w:b w:val="false"/>
+          <w:bCs w:val="false"/>
+          <w:sz w:val="24"/>
+          <w:szCs w:val="24"/>
+        </w:rPr>
+        <w:t>transitoria</w:t>
+      </w:r>
+      <w:r>
+        <w:rPr>
+          <w:rFonts w:ascii="Arial" w:hAnsi="Arial"/>
+          <w:b w:val="false"/>
+          <w:bCs w:val="false"/>
+          <w:sz w:val="24"/>
+          <w:szCs w:val="24"/>
+        </w:rPr>
+        <w:t xml:space="preserve"> y el nombre de la base de datos warehouse que almacenaría los datos, también se tuvo que añadir las credenciales de acceso de los usuarios asociados a las bases de datos en SQL y Oracle, así como otros datos necesarios para el correcto funcionamiento de los demás scripts.</w:t>
+      </w:r>
+    </w:p>
+    <w:p>
+      <w:pPr>
+        <w:pStyle w:val="Normal"/>
+        <w:bidi w:val="0"/>
+        <w:spacing w:lineRule="auto" w:line="360"/>
+        <w:jc w:val="start"/>
+        <w:rPr>
+          <w:rFonts w:ascii="Arial" w:hAnsi="Arial"/>
+          <w:b w:val="false"/>
+          <w:bCs w:val="false"/>
+          <w:sz w:val="24"/>
+          <w:szCs w:val="24"/>
+        </w:rPr>
+      </w:pPr>
+      <w:r>
+        <w:rPr>
+          <w:rFonts w:ascii="Arial" w:hAnsi="Arial"/>
+          <w:b w:val="false"/>
+          <w:bCs w:val="false"/>
+          <w:sz w:val="24"/>
+          <w:szCs w:val="24"/>
+        </w:rPr>
+      </w:r>
+    </w:p>
+    <w:p>
+      <w:pPr>
+        <w:pStyle w:val="Normal"/>
+        <w:bidi w:val="0"/>
+        <w:spacing w:lineRule="auto" w:line="360"/>
+        <w:jc w:val="start"/>
+        <w:rPr>
+          <w:rFonts w:ascii="Arial" w:hAnsi="Arial"/>
+          <w:b w:val="false"/>
+          <w:bCs w:val="false"/>
+          <w:sz w:val="24"/>
+          <w:szCs w:val="24"/>
+        </w:rPr>
+      </w:pPr>
+      <w:r>
+        <w:rPr>
+          <w:rFonts w:ascii="Arial" w:hAnsi="Arial"/>
+          <w:b w:val="false"/>
+          <w:bCs w:val="false"/>
+          <w:sz w:val="24"/>
+          <w:szCs w:val="24"/>
+        </w:rPr>
+        <w:t xml:space="preserve">Para empezar a utilizar los scripts de python, desde una consola tiene que ejecutar el archivo “menu.py” el cual importa los archivos necesarios y ejecuta un pequeño menú interactivo, el cual permite al usuario cargar los datos a una base de datos </w:t>
+      </w:r>
+      <w:r>
+        <w:rPr>
+          <w:rFonts w:ascii="Arial" w:hAnsi="Arial"/>
+          <w:b w:val="false"/>
+          <w:bCs w:val="false"/>
+          <w:sz w:val="24"/>
+          <w:szCs w:val="24"/>
+        </w:rPr>
+        <w:t>transitoria</w:t>
+      </w:r>
+      <w:r>
+        <w:rPr>
+          <w:rFonts w:ascii="Arial" w:hAnsi="Arial"/>
+          <w:b w:val="false"/>
+          <w:bCs w:val="false"/>
+          <w:sz w:val="24"/>
+          <w:szCs w:val="24"/>
+        </w:rPr>
+        <w:t>, crear las vistas con los datos necesarios para transformar, y migra los datos hacia la base de datos warehouse, aplicando el proceso de transformación mientras realiza la migración, de una forma segura y confiable.</w:t>
+      </w:r>
+    </w:p>
+    <w:p>
+      <w:pPr>
+        <w:pStyle w:val="Normal"/>
+        <w:bidi w:val="0"/>
+        <w:spacing w:lineRule="auto" w:line="360"/>
+        <w:jc w:val="start"/>
+        <w:rPr>
+          <w:rFonts w:ascii="Arial" w:hAnsi="Arial"/>
+          <w:b w:val="false"/>
+          <w:bCs w:val="false"/>
+          <w:sz w:val="24"/>
+          <w:szCs w:val="24"/>
+        </w:rPr>
+      </w:pPr>
+      <w:r>
+        <w:rPr>
+          <w:rFonts w:ascii="Arial" w:hAnsi="Arial"/>
+          <w:b w:val="false"/>
+          <w:bCs w:val="false"/>
+          <w:sz w:val="24"/>
+          <w:szCs w:val="24"/>
+        </w:rPr>
+      </w:r>
+    </w:p>
+    <w:p>
+      <w:pPr>
+        <w:pStyle w:val="Normal"/>
+        <w:bidi w:val="0"/>
+        <w:spacing w:lineRule="auto" w:line="360"/>
+        <w:jc w:val="start"/>
+        <w:rPr>
+          <w:rFonts w:ascii="Arial" w:hAnsi="Arial"/>
+          <w:b w:val="false"/>
+          <w:bCs w:val="false"/>
+          <w:sz w:val="24"/>
+          <w:szCs w:val="24"/>
+        </w:rPr>
+      </w:pPr>
+      <w:r>
+        <w:rPr>
+          <w:rFonts w:ascii="Arial" w:hAnsi="Arial"/>
+          <w:b w:val="false"/>
+          <w:bCs w:val="false"/>
+          <w:sz w:val="24"/>
+          <w:szCs w:val="24"/>
+        </w:rPr>
+        <w:t xml:space="preserve">Todos los archivos ejecutados en el “menu.py” están dentro de las carpetas “ETL”; </w:t>
+      </w:r>
+      <w:r>
+        <w:rPr>
+          <w:rFonts w:ascii="Arial" w:hAnsi="Arial"/>
+          <w:b w:val="false"/>
+          <w:bCs w:val="false"/>
+          <w:sz w:val="24"/>
+          <w:szCs w:val="24"/>
+        </w:rPr>
+        <w:t>En</w:t>
+      </w:r>
+      <w:r>
+        <w:rPr>
+          <w:rFonts w:ascii="Arial" w:hAnsi="Arial"/>
+          <w:b w:val="false"/>
+          <w:bCs w:val="false"/>
+          <w:sz w:val="24"/>
+          <w:szCs w:val="24"/>
+        </w:rPr>
+        <w:t xml:space="preserve"> “SQL”  </w:t>
+      </w:r>
+      <w:r>
+        <w:rPr>
+          <w:rFonts w:ascii="Arial" w:hAnsi="Arial"/>
+          <w:b w:val="false"/>
+          <w:bCs w:val="false"/>
+          <w:sz w:val="24"/>
+          <w:szCs w:val="24"/>
+        </w:rPr>
+        <w:t xml:space="preserve">se </w:t>
+      </w:r>
+      <w:r>
+        <w:rPr>
+          <w:rFonts w:ascii="Arial" w:hAnsi="Arial"/>
+          <w:b w:val="false"/>
+          <w:bCs w:val="false"/>
+          <w:sz w:val="24"/>
+          <w:szCs w:val="24"/>
+        </w:rPr>
+        <w:t>guarda</w:t>
+      </w:r>
+      <w:r>
+        <w:rPr>
+          <w:rFonts w:ascii="Arial" w:hAnsi="Arial"/>
+          <w:b w:val="false"/>
+          <w:bCs w:val="false"/>
+          <w:sz w:val="24"/>
+          <w:szCs w:val="24"/>
+        </w:rPr>
+        <w:t>n</w:t>
+      </w:r>
+      <w:r>
+        <w:rPr>
+          <w:rFonts w:ascii="Arial" w:hAnsi="Arial"/>
+          <w:b w:val="false"/>
+          <w:bCs w:val="false"/>
+          <w:sz w:val="24"/>
+          <w:szCs w:val="24"/>
+        </w:rPr>
+        <w:t xml:space="preserve"> archivos .sql con las diferentes consultas SQL </w:t>
+      </w:r>
+      <w:r>
+        <w:rPr>
+          <w:rFonts w:ascii="Arial" w:hAnsi="Arial"/>
+          <w:b w:val="false"/>
+          <w:bCs w:val="false"/>
+          <w:sz w:val="24"/>
+          <w:szCs w:val="24"/>
+        </w:rPr>
+        <w:t>que se utilizaron en el proceso ETL para la extracción, modificación y carga de los datos de una base de datos a otra</w:t>
+      </w:r>
+      <w:r>
+        <w:rPr>
+          <w:rFonts w:ascii="Arial" w:hAnsi="Arial"/>
+          <w:b w:val="false"/>
+          <w:bCs w:val="false"/>
+          <w:sz w:val="24"/>
+          <w:szCs w:val="24"/>
+        </w:rPr>
+        <w:t xml:space="preserve">. Estas consultas </w:t>
+      </w:r>
+      <w:r>
+        <w:rPr>
+          <w:rFonts w:ascii="Arial" w:hAnsi="Arial"/>
+          <w:b w:val="false"/>
+          <w:bCs w:val="false"/>
+          <w:sz w:val="24"/>
+          <w:szCs w:val="24"/>
+        </w:rPr>
+        <w:t>pueden ser</w:t>
+      </w:r>
+      <w:r>
+        <w:rPr>
+          <w:rFonts w:ascii="Arial" w:hAnsi="Arial"/>
+          <w:b w:val="false"/>
+          <w:bCs w:val="false"/>
+          <w:sz w:val="24"/>
+          <w:szCs w:val="24"/>
+        </w:rPr>
+        <w:t xml:space="preserve"> usan para la creación de las vistas con los datos necesarios para el warehouse y la creación de las tablas dentro del warehouse desde una herramienta, como lo es SMSS (SQL Managment Server Studio).</w:t>
       </w:r>
       <w:r>
         <w:br w:type="page"/>
@@ -3373,45 +3765,25 @@
       <w:pPr>
         <w:pStyle w:val="Normal"/>
         <w:bidi w:val="0"/>
-        <w:spacing w:lineRule="auto" w:line="360"/>
-        <w:jc w:val="start"/>
-        <w:rPr>
-          <w:rFonts w:ascii="Arial" w:hAnsi="Arial"/>
-          <w:b w:val="false"/>
-          <w:bCs w:val="false"/>
-          <w:sz w:val="24"/>
-          <w:szCs w:val="24"/>
-        </w:rPr>
-      </w:pPr>
-      <w:r>
-        <w:rPr>
-          <w:rFonts w:ascii="Arial" w:hAnsi="Arial"/>
-          <w:b w:val="false"/>
-          <w:bCs w:val="false"/>
-          <w:sz w:val="24"/>
-          <w:szCs w:val="24"/>
-        </w:rPr>
-        <w:t xml:space="preserve">Dentro de la carpeta “ETL” se encuentra </w:t>
-      </w:r>
-      <w:r>
-        <w:rPr>
-          <w:rFonts w:ascii="Arial" w:hAnsi="Arial"/>
-          <w:b w:val="false"/>
-          <w:bCs w:val="false"/>
-          <w:sz w:val="24"/>
-          <w:szCs w:val="24"/>
-        </w:rPr>
-        <w:t xml:space="preserve">más </w:t>
-      </w:r>
-      <w:r>
-        <w:rPr>
-          <w:rFonts w:ascii="Arial" w:hAnsi="Arial"/>
-          <w:b w:val="false"/>
-          <w:bCs w:val="false"/>
-          <w:sz w:val="24"/>
-          <w:szCs w:val="24"/>
-        </w:rPr>
-        <w:t>carpetas como “conexiones”, la cual contiene los archivos para realizar las conexiones a las dos diferentes base de datos, Oracle y SQL, ademas de contener el patrón Singleton para mantener la instancia de conexión a las bases de datos.</w:t>
+        <w:spacing w:lineRule="auto" w:line="360" w:before="0" w:after="0"/>
+        <w:jc w:val="start"/>
+        <w:rPr>
+          <w:rFonts w:ascii="Arial" w:hAnsi="Arial"/>
+          <w:b w:val="false"/>
+          <w:bCs w:val="false"/>
+          <w:sz w:val="24"/>
+          <w:szCs w:val="24"/>
+        </w:rPr>
+      </w:pPr>
+      <w:r>
+        <w:rPr>
+          <w:rFonts w:ascii="Arial" w:hAnsi="Arial"/>
+          <w:b w:val="false"/>
+          <w:bCs w:val="false"/>
+          <w:sz w:val="24"/>
+          <w:szCs w:val="24"/>
+        </w:rPr>
+        <w:t>Dentro de la carpeta “ETL” se encuentra más carpetas como “conexiones”, la cual contiene los archivos para realizar las conexiones a las dos diferentes base de datos, Oracle y SQL, ademas de contener el patrón Singleton para mantener la instancia de conexión a las bases de datos.</w:t>
       </w:r>
     </w:p>
     <w:p>
@@ -3519,145 +3891,205 @@
           <w:sz w:val="24"/>
           <w:szCs w:val="24"/>
         </w:rPr>
-        <w:t>donde tendríamos las operaciones para extraer los datos de las bases de datos fuentes, esto sucede solo si las conexiones fueron exitosas y la tabla de staging fue creada, las operaciones necesarias para la creación de las tablas en el warehouse, sucediendo si tanto la base de datos fue creada como la conexión fue exitosa, y la migración e transformación de los datos de la base de datos staging a la base de datos warehouse.</w:t>
-      </w:r>
-    </w:p>
-    <w:p>
-      <w:pPr>
-        <w:pStyle w:val="Normal"/>
-        <w:bidi w:val="0"/>
-        <w:spacing w:lineRule="auto" w:line="360"/>
-        <w:jc w:val="start"/>
-        <w:rPr>
-          <w:rFonts w:ascii="Arial" w:hAnsi="Arial"/>
-          <w:b w:val="false"/>
-          <w:bCs w:val="false"/>
-          <w:sz w:val="24"/>
-          <w:szCs w:val="24"/>
-        </w:rPr>
-      </w:pPr>
-      <w:r>
-        <w:rPr>
-          <w:rFonts w:ascii="Arial" w:hAnsi="Arial"/>
-          <w:b w:val="false"/>
-          <w:bCs w:val="false"/>
-          <w:sz w:val="24"/>
-          <w:szCs w:val="24"/>
-        </w:rPr>
-      </w:r>
-    </w:p>
-    <w:p>
-      <w:pPr>
-        <w:pStyle w:val="Normal"/>
-        <w:bidi w:val="0"/>
-        <w:spacing w:lineRule="auto" w:line="360"/>
-        <w:jc w:val="start"/>
-        <w:rPr>
-          <w:rFonts w:ascii="Arial" w:hAnsi="Arial"/>
-          <w:b w:val="false"/>
-          <w:bCs w:val="false"/>
-          <w:sz w:val="24"/>
-          <w:szCs w:val="24"/>
-        </w:rPr>
-      </w:pPr>
-      <w:r>
-        <w:rPr>
-          <w:rFonts w:ascii="Arial" w:hAnsi="Arial"/>
-          <w:b w:val="false"/>
-          <w:bCs w:val="false"/>
-          <w:sz w:val="24"/>
-          <w:szCs w:val="24"/>
-        </w:rPr>
-        <w:t>Por ultimo esta la carpeta “utilidades”, la cual contiene funciones más concretas y de uso concurrentes en otros procesos dentro de la carpeta “scripts”, como pueden serlo el análisis de tablas o datos, ejecución de algunas funciones SQL, formateo, transformación de datos, manejo de los datos, creación de llaves foráneas o traducción de los datos migrados a la base de datos warehouse.</w:t>
-      </w:r>
-    </w:p>
-    <w:p>
-      <w:pPr>
-        <w:pStyle w:val="Normal"/>
-        <w:bidi w:val="0"/>
-        <w:spacing w:lineRule="auto" w:line="360"/>
-        <w:jc w:val="start"/>
-        <w:rPr>
-          <w:rFonts w:ascii="Arial" w:hAnsi="Arial"/>
-          <w:b w:val="false"/>
-          <w:bCs w:val="false"/>
-          <w:sz w:val="24"/>
-          <w:szCs w:val="24"/>
-        </w:rPr>
-      </w:pPr>
-      <w:r>
-        <w:rPr>
-          <w:rFonts w:ascii="Arial" w:hAnsi="Arial"/>
-          <w:b w:val="false"/>
-          <w:bCs w:val="false"/>
-          <w:sz w:val="24"/>
-          <w:szCs w:val="24"/>
-        </w:rPr>
-      </w:r>
-    </w:p>
-    <w:p>
-      <w:pPr>
-        <w:pStyle w:val="Normal"/>
-        <w:bidi w:val="0"/>
-        <w:spacing w:lineRule="auto" w:line="360"/>
-        <w:jc w:val="start"/>
-        <w:rPr>
-          <w:rFonts w:ascii="Arial" w:hAnsi="Arial"/>
-          <w:b w:val="false"/>
-          <w:bCs w:val="false"/>
-          <w:sz w:val="24"/>
-          <w:szCs w:val="24"/>
-        </w:rPr>
-      </w:pPr>
-      <w:r>
-        <w:rPr>
-          <w:rFonts w:ascii="Arial" w:hAnsi="Arial"/>
-          <w:b w:val="false"/>
-          <w:bCs w:val="false"/>
-          <w:sz w:val="24"/>
-          <w:szCs w:val="24"/>
-        </w:rPr>
-        <w:t xml:space="preserve">Es bueno destacar que para información más especifica sobre la funcionalidad de cada archivo, cada uno viene documentado más </w:t>
-      </w:r>
-      <w:r>
-        <w:rPr>
-          <w:rFonts w:ascii="Arial" w:hAnsi="Arial"/>
-          <w:b w:val="false"/>
-          <w:bCs w:val="false"/>
-          <w:sz w:val="24"/>
-          <w:szCs w:val="24"/>
-        </w:rPr>
-        <w:t>en</w:t>
-      </w:r>
-      <w:r>
-        <w:rPr>
-          <w:rFonts w:ascii="Arial" w:hAnsi="Arial"/>
-          <w:b w:val="false"/>
-          <w:bCs w:val="false"/>
-          <w:sz w:val="24"/>
-          <w:szCs w:val="24"/>
-        </w:rPr>
-        <w:t xml:space="preserve"> detalle y sobre la funcionalidad de cada una de las funciones dentro de cada archivo </w:t>
-      </w:r>
-      <w:r>
-        <w:rPr>
-          <w:rFonts w:ascii="Arial" w:hAnsi="Arial"/>
-          <w:b w:val="false"/>
-          <w:bCs w:val="false"/>
-          <w:sz w:val="24"/>
-          <w:szCs w:val="24"/>
-        </w:rPr>
-        <w:t>y para que funciona cada uno, ademas de las librerías que requiere cada uno o que otros archivos utiliza cada uno</w:t>
-      </w:r>
-      <w:r>
-        <w:rPr>
-          <w:rFonts w:ascii="Arial" w:hAnsi="Arial"/>
-          <w:b w:val="false"/>
-          <w:bCs w:val="false"/>
-          <w:sz w:val="24"/>
-          <w:szCs w:val="24"/>
-        </w:rPr>
-        <w:t>.</w:t>
+        <w:t>con los archivos .py, donde</w:t>
+      </w:r>
+      <w:r>
+        <w:rPr>
+          <w:rFonts w:ascii="Arial" w:hAnsi="Arial"/>
+          <w:b w:val="false"/>
+          <w:bCs w:val="false"/>
+          <w:sz w:val="24"/>
+          <w:szCs w:val="24"/>
+        </w:rPr>
+        <w:t xml:space="preserve"> tendríamos </w:t>
+      </w:r>
+      <w:r>
+        <w:rPr>
+          <w:rFonts w:ascii="Arial" w:hAnsi="Arial"/>
+          <w:b w:val="false"/>
+          <w:bCs w:val="false"/>
+          <w:sz w:val="24"/>
+          <w:szCs w:val="24"/>
+        </w:rPr>
+        <w:t>el archivo con las</w:t>
+      </w:r>
+      <w:r>
+        <w:rPr>
+          <w:rFonts w:ascii="Arial" w:hAnsi="Arial"/>
+          <w:b w:val="false"/>
+          <w:bCs w:val="false"/>
+          <w:sz w:val="24"/>
+          <w:szCs w:val="24"/>
+        </w:rPr>
+        <w:t xml:space="preserve"> operaciones para extraer los datos de las bases de datos fuentes; </w:t>
+      </w:r>
+      <w:r>
+        <w:rPr>
+          <w:rFonts w:ascii="Arial" w:hAnsi="Arial"/>
+          <w:b w:val="false"/>
+          <w:bCs w:val="false"/>
+          <w:sz w:val="24"/>
+          <w:szCs w:val="24"/>
+        </w:rPr>
+        <w:t xml:space="preserve">También se encuentra el archivo con las </w:t>
+      </w:r>
+      <w:r>
+        <w:rPr>
+          <w:rFonts w:ascii="Arial" w:hAnsi="Arial"/>
+          <w:b w:val="false"/>
+          <w:bCs w:val="false"/>
+          <w:sz w:val="24"/>
+          <w:szCs w:val="24"/>
+        </w:rPr>
+        <w:t xml:space="preserve">operaciones necesarias para la creación de las tablas en el warehouse, </w:t>
+      </w:r>
+      <w:r>
+        <w:rPr>
+          <w:rFonts w:ascii="Arial" w:hAnsi="Arial"/>
+          <w:b w:val="false"/>
+          <w:bCs w:val="false"/>
+          <w:sz w:val="24"/>
+          <w:szCs w:val="24"/>
+        </w:rPr>
+        <w:t>así como otro más para exportar los datos de la base de datos transitoria a la base de datos warehouse,</w:t>
+      </w:r>
+      <w:r>
+        <w:rPr>
+          <w:rFonts w:ascii="Arial" w:hAnsi="Arial"/>
+          <w:b w:val="false"/>
+          <w:bCs w:val="false"/>
+          <w:sz w:val="24"/>
+          <w:szCs w:val="24"/>
+        </w:rPr>
+        <w:t xml:space="preserve"> y </w:t>
+      </w:r>
+      <w:r>
+        <w:rPr>
+          <w:rFonts w:ascii="Arial" w:hAnsi="Arial"/>
+          <w:b w:val="false"/>
+          <w:bCs w:val="false"/>
+          <w:sz w:val="24"/>
+          <w:szCs w:val="24"/>
+        </w:rPr>
+        <w:t>un ultimo archivo con la funciones para la transformación de los datos dentro de las vistas.</w:t>
+      </w:r>
+    </w:p>
+    <w:p>
+      <w:pPr>
+        <w:pStyle w:val="Normal"/>
+        <w:bidi w:val="0"/>
+        <w:spacing w:lineRule="auto" w:line="360"/>
+        <w:jc w:val="start"/>
+        <w:rPr>
+          <w:rFonts w:ascii="Arial" w:hAnsi="Arial"/>
+          <w:b w:val="false"/>
+          <w:bCs w:val="false"/>
+          <w:sz w:val="24"/>
+          <w:szCs w:val="24"/>
+        </w:rPr>
+      </w:pPr>
+      <w:r>
+        <w:rPr>
+          <w:rFonts w:ascii="Arial" w:hAnsi="Arial"/>
+          <w:b w:val="false"/>
+          <w:bCs w:val="false"/>
+          <w:sz w:val="24"/>
+          <w:szCs w:val="24"/>
+        </w:rPr>
+      </w:r>
+    </w:p>
+    <w:p>
+      <w:pPr>
+        <w:pStyle w:val="Normal"/>
+        <w:bidi w:val="0"/>
+        <w:spacing w:lineRule="auto" w:line="360"/>
+        <w:jc w:val="start"/>
+        <w:rPr>
+          <w:rFonts w:ascii="Arial" w:hAnsi="Arial"/>
+          <w:b w:val="false"/>
+          <w:bCs w:val="false"/>
+          <w:sz w:val="24"/>
+          <w:szCs w:val="24"/>
+        </w:rPr>
+      </w:pPr>
+      <w:r>
+        <w:rPr>
+          <w:rFonts w:ascii="Arial" w:hAnsi="Arial"/>
+          <w:b w:val="false"/>
+          <w:bCs w:val="false"/>
+          <w:sz w:val="24"/>
+          <w:szCs w:val="24"/>
+        </w:rPr>
+        <w:t xml:space="preserve">Por ultimo esta la carpeta “utilidades”, la cual contiene </w:t>
+      </w:r>
+      <w:r>
+        <w:rPr>
+          <w:rFonts w:ascii="Arial" w:hAnsi="Arial"/>
+          <w:b w:val="false"/>
+          <w:bCs w:val="false"/>
+          <w:sz w:val="24"/>
+          <w:szCs w:val="24"/>
+        </w:rPr>
+        <w:t>archivos con</w:t>
+      </w:r>
+      <w:r>
+        <w:rPr>
+          <w:rFonts w:ascii="Arial" w:hAnsi="Arial"/>
+          <w:b w:val="false"/>
+          <w:bCs w:val="false"/>
+          <w:sz w:val="24"/>
+          <w:szCs w:val="24"/>
+        </w:rPr>
+        <w:t xml:space="preserve"> funciones más concretas y de uso concurrentes en otros procesos dentro de la carpeta “scripts”, como pueden serlo el análisis de tablas o datos, ejecución de algunas funciones SQL, formateo, transformación de datos, manejo de los datos, creación de llaves foráneas o traducción de los datos migrados a la base de datos warehouse.</w:t>
+      </w:r>
+    </w:p>
+    <w:p>
+      <w:pPr>
+        <w:pStyle w:val="Normal"/>
+        <w:bidi w:val="0"/>
+        <w:spacing w:lineRule="auto" w:line="360"/>
+        <w:jc w:val="start"/>
+        <w:rPr>
+          <w:rFonts w:ascii="Arial" w:hAnsi="Arial"/>
+          <w:b w:val="false"/>
+          <w:bCs w:val="false"/>
+          <w:sz w:val="24"/>
+          <w:szCs w:val="24"/>
+        </w:rPr>
+      </w:pPr>
+      <w:r>
+        <w:rPr>
+          <w:rFonts w:ascii="Arial" w:hAnsi="Arial"/>
+          <w:b w:val="false"/>
+          <w:bCs w:val="false"/>
+          <w:sz w:val="24"/>
+          <w:szCs w:val="24"/>
+        </w:rPr>
+      </w:r>
+    </w:p>
+    <w:p>
+      <w:pPr>
+        <w:pStyle w:val="Normal"/>
+        <w:bidi w:val="0"/>
+        <w:spacing w:lineRule="auto" w:line="360"/>
+        <w:jc w:val="start"/>
+        <w:rPr>
+          <w:rFonts w:ascii="Arial" w:hAnsi="Arial"/>
+          <w:b w:val="false"/>
+          <w:bCs w:val="false"/>
+          <w:sz w:val="24"/>
+          <w:szCs w:val="24"/>
+        </w:rPr>
+      </w:pPr>
+      <w:r>
+        <w:rPr>
+          <w:rFonts w:ascii="Arial" w:hAnsi="Arial"/>
+          <w:b w:val="false"/>
+          <w:bCs w:val="false"/>
+          <w:sz w:val="24"/>
+          <w:szCs w:val="24"/>
+        </w:rPr>
+        <w:t>Es bueno destacar que para información más especifica sobre la funcionalidad de cada archivo, cada uno viene documentado más en detalle y sobre la funcionalidad de cada una de las funciones dentro de cada archivo y para que funciona cada uno, ademas de las librerías que requiere cada uno o que otros archivos utiliza cada uno.</w:t>
       </w:r>
       <w:r>
         <w:br w:type="page"/>
@@ -3667,7 +4099,7 @@
       <w:pPr>
         <w:pStyle w:val="Normal"/>
         <w:bidi w:val="0"/>
-        <w:spacing w:lineRule="auto" w:line="360"/>
+        <w:spacing w:lineRule="auto" w:line="360" w:before="0" w:after="0"/>
         <w:jc w:val="start"/>
         <w:rPr>
           <w:rFonts w:ascii="Arial" w:hAnsi="Arial"/>
@@ -3746,63 +4178,111 @@
         </w:rPr>
       </w:pPr>
       <w:r>
+        <w:rPr>
+          <w:rFonts w:ascii="Arial" w:hAnsi="Arial"/>
+          <w:b w:val="false"/>
+          <w:bCs w:val="false"/>
+          <w:sz w:val="24"/>
+          <w:szCs w:val="24"/>
+        </w:rPr>
+      </w:r>
+    </w:p>
+    <w:p>
+      <w:pPr>
+        <w:pStyle w:val="Normal"/>
+        <w:bidi w:val="0"/>
+        <w:spacing w:lineRule="auto" w:line="360"/>
+        <w:jc w:val="start"/>
         <w:rPr/>
-      </w:r>
-    </w:p>
-    <w:p>
-      <w:pPr>
-        <w:pStyle w:val="Normal"/>
-        <w:bidi w:val="0"/>
-        <w:spacing w:lineRule="auto" w:line="360"/>
-        <w:jc w:val="start"/>
-        <w:rPr/>
-      </w:pPr>
-      <w:r>
-        <w:rPr>
-          <w:rFonts w:ascii="Arial" w:hAnsi="Arial"/>
-          <w:b w:val="false"/>
-          <w:bCs w:val="false"/>
-          <w:sz w:val="24"/>
-          <w:szCs w:val="24"/>
-        </w:rPr>
-        <w:t>Es apreciable el esfuerzo que se ve desde inicio a fin, desde la extracción de los datos de las diferentes bases de datos fuentes de información, la selección de los datos ya cuando se agrupan todos en una sola base de datos temporal, el análisis de que se realiza sobre los datos en base al objetivo del warehouse y reglas del negocio, hasta la transformación de los datos y migración de los datos necesarios al warehouse.</w:t>
-      </w:r>
-    </w:p>
-    <w:p>
-      <w:pPr>
-        <w:pStyle w:val="Normal"/>
-        <w:bidi w:val="0"/>
-        <w:spacing w:lineRule="auto" w:line="360"/>
-        <w:jc w:val="start"/>
-        <w:rPr>
-          <w:rFonts w:ascii="Arial" w:hAnsi="Arial"/>
-          <w:b w:val="false"/>
-          <w:bCs w:val="false"/>
-          <w:sz w:val="24"/>
-          <w:szCs w:val="24"/>
-        </w:rPr>
-      </w:pPr>
-      <w:r>
-        <w:rPr/>
-      </w:r>
-    </w:p>
-    <w:p>
-      <w:pPr>
-        <w:pStyle w:val="Normal"/>
-        <w:bidi w:val="0"/>
-        <w:spacing w:lineRule="auto" w:line="360"/>
-        <w:jc w:val="start"/>
-        <w:rPr/>
-      </w:pPr>
-      <w:r>
-        <w:rPr>
-          <w:rFonts w:ascii="Arial" w:hAnsi="Arial"/>
-          <w:b w:val="false"/>
-          <w:bCs w:val="false"/>
-          <w:sz w:val="24"/>
-          <w:szCs w:val="24"/>
-        </w:rPr>
-        <w:t>Y aunque no se ve en gran medida como se manipula los datos con una herramienta avanzada de análisis de datos, se denota que con una herramienta tan básica como Excel se puede apreciar como pueden empezar a ser usados los datos en base a los objetivos definidos y las necesidades de la empresa en cuestión.</w:t>
+      </w:pPr>
+      <w:r>
+        <w:rPr>
+          <w:rFonts w:ascii="Arial" w:hAnsi="Arial"/>
+          <w:b w:val="false"/>
+          <w:bCs w:val="false"/>
+          <w:sz w:val="24"/>
+          <w:szCs w:val="24"/>
+        </w:rPr>
+        <w:t xml:space="preserve">Es apreciable el esfuerzo que se ve desde inicio a fin, desde la extracción de los datos de las diferentes bases de datos fuentes de información, la selección de los datos ya cuando se agrupan todos en una sola base de datos </w:t>
+      </w:r>
+      <w:r>
+        <w:rPr>
+          <w:rFonts w:ascii="Arial" w:hAnsi="Arial"/>
+          <w:b w:val="false"/>
+          <w:bCs w:val="false"/>
+          <w:sz w:val="24"/>
+          <w:szCs w:val="24"/>
+        </w:rPr>
+        <w:t>transitoria</w:t>
+      </w:r>
+      <w:r>
+        <w:rPr>
+          <w:rFonts w:ascii="Arial" w:hAnsi="Arial"/>
+          <w:b w:val="false"/>
+          <w:bCs w:val="false"/>
+          <w:sz w:val="24"/>
+          <w:szCs w:val="24"/>
+        </w:rPr>
+        <w:t>, el análisis de que se realiza sobre los datos en base al objetivo del warehouse y reglas del negocio, hasta la transformación de los datos y migración de los datos necesarios al warehouse.</w:t>
+      </w:r>
+    </w:p>
+    <w:p>
+      <w:pPr>
+        <w:pStyle w:val="Normal"/>
+        <w:bidi w:val="0"/>
+        <w:spacing w:lineRule="auto" w:line="360"/>
+        <w:jc w:val="start"/>
+        <w:rPr>
+          <w:rFonts w:ascii="Arial" w:hAnsi="Arial"/>
+          <w:b w:val="false"/>
+          <w:bCs w:val="false"/>
+          <w:sz w:val="24"/>
+          <w:szCs w:val="24"/>
+        </w:rPr>
+      </w:pPr>
+      <w:r>
+        <w:rPr>
+          <w:rFonts w:ascii="Arial" w:hAnsi="Arial"/>
+          <w:b w:val="false"/>
+          <w:bCs w:val="false"/>
+          <w:sz w:val="24"/>
+          <w:szCs w:val="24"/>
+        </w:rPr>
+      </w:r>
+    </w:p>
+    <w:p>
+      <w:pPr>
+        <w:pStyle w:val="Normal"/>
+        <w:bidi w:val="0"/>
+        <w:spacing w:lineRule="auto" w:line="360"/>
+        <w:jc w:val="start"/>
+        <w:rPr>
+          <w:rFonts w:ascii="Arial" w:hAnsi="Arial"/>
+          <w:b w:val="false"/>
+          <w:bCs w:val="false"/>
+          <w:sz w:val="24"/>
+          <w:szCs w:val="24"/>
+        </w:rPr>
+      </w:pPr>
+      <w:r>
+        <w:rPr>
+          <w:rFonts w:ascii="Arial" w:hAnsi="Arial"/>
+          <w:b w:val="false"/>
+          <w:bCs w:val="false"/>
+          <w:sz w:val="24"/>
+          <w:szCs w:val="24"/>
+        </w:rPr>
+        <w:t xml:space="preserve">Ya </w:t>
+      </w:r>
+      <w:r>
+        <w:rPr>
+          <w:rFonts w:ascii="Arial" w:hAnsi="Arial"/>
+          <w:b w:val="false"/>
+          <w:bCs w:val="false"/>
+          <w:sz w:val="24"/>
+          <w:szCs w:val="24"/>
+        </w:rPr>
+        <w:t>con los datos montados en el mercado de datos, listos para ser usados, es posible manipularlos mediante herramientas de análisis de datos, desde la más sencilla como Excel, hasta la más extravagante como Power BI, permiten que los datos puedan ser vistos de una forma graficas hacia el cliente y puedan realizarse predicciones o modificaciones a planes de negocio o que la empresa pueda implementar una nueva estrategia de negocio, gracias a adecuada estrategia para tratar los datos y transformarlos.</w:t>
       </w:r>
     </w:p>
     <w:p>

</xml_diff>